<commit_message>
edited type writer text
</commit_message>
<xml_diff>
--- a/docs/CV.docx
+++ b/docs/CV.docx
@@ -653,19 +653,19 @@
         <w:t xml:space="preserve">Interested in </w:t>
       </w:r>
       <w:r>
-        <w:t>F</w:t>
-      </w:r>
-      <w:r>
-        <w:t xml:space="preserve">inance, </w:t>
-      </w:r>
-      <w:r>
-        <w:t xml:space="preserve">Machine Learning </w:t>
-      </w:r>
-      <w:r>
-        <w:t>and C</w:t>
-      </w:r>
-      <w:r>
-        <w:t>ryptography.</w:t>
+        <w:t>Quantum Computing</w:t>
+      </w:r>
+      <w:r>
+        <w:t xml:space="preserve"> and</w:t>
+      </w:r>
+      <w:r>
+        <w:t xml:space="preserve"> </w:t>
+      </w:r>
+      <w:r>
+        <w:t>Machine Learning</w:t>
+      </w:r>
+      <w:r>
+        <w:t>.</w:t>
       </w:r>
     </w:p>
     <w:p>
@@ -757,13 +757,8 @@
         <w:t xml:space="preserve">Spoken Languages: English, </w:t>
       </w:r>
       <w:r>
-        <w:t xml:space="preserve">Urdu, Punjabi, </w:t>
-      </w:r>
-      <w:proofErr w:type="gramStart"/>
-      <w:r>
-        <w:t>Hindi</w:t>
-      </w:r>
-      <w:proofErr w:type="gramEnd"/>
+        <w:t>Urdu, Punjabi, Hindi</w:t>
+      </w:r>
       <w:r>
         <w:t xml:space="preserve"> and</w:t>
       </w:r>

</xml_diff>